<commit_message>
script update + test map from last time Carlito was @ my place
script update + test map from last time Carlito was @ my place
</commit_message>
<xml_diff>
--- a/gamescriptEp1.docx
+++ b/gamescriptEp1.docx
@@ -3454,25 +3454,25 @@
           <w:szCs w:val="24"/>
           <w:lang w:val="en-US"/>
         </w:rPr>
-        <w:t>, grab your axe and break this door down. [MC’s sister], take f</w:t>
-      </w:r>
-      <w:r>
-        <w:rPr>
-          <w:rFonts w:ascii="Times New Roman" w:hAnsi="Times New Roman" w:cs="Times New Roman"/>
-          <w:sz w:val="24"/>
-          <w:szCs w:val="24"/>
-          <w:lang w:val="en-US"/>
-        </w:rPr>
-        <w:t>our</w:t>
-      </w:r>
-      <w:r>
-        <w:rPr>
-          <w:rFonts w:ascii="Times New Roman" w:hAnsi="Times New Roman" w:cs="Times New Roman"/>
-          <w:sz w:val="24"/>
-          <w:szCs w:val="24"/>
-          <w:lang w:val="en-US"/>
-        </w:rPr>
-        <w:t xml:space="preserve"> men, smash the window to our left and enter that way. </w:t>
+        <w:t xml:space="preserve">, grab your axe and break this door down. [MC’s sister], take </w:t>
+      </w:r>
+      <w:r>
+        <w:rPr>
+          <w:rFonts w:ascii="Times New Roman" w:hAnsi="Times New Roman" w:cs="Times New Roman"/>
+          <w:sz w:val="24"/>
+          <w:szCs w:val="24"/>
+          <w:lang w:val="en-US"/>
+        </w:rPr>
+        <w:t xml:space="preserve">two </w:t>
+      </w:r>
+      <w:r>
+        <w:rPr>
+          <w:rFonts w:ascii="Times New Roman" w:hAnsi="Times New Roman" w:cs="Times New Roman"/>
+          <w:sz w:val="24"/>
+          <w:szCs w:val="24"/>
+          <w:lang w:val="en-US"/>
+        </w:rPr>
+        <w:t xml:space="preserve">men, smash the window to our left and enter that way. </w:t>
       </w:r>
       <w:proofErr w:type="spellStart"/>
       <w:r>
@@ -3492,16 +3492,119 @@
           <w:szCs w:val="24"/>
           <w:lang w:val="en-US"/>
         </w:rPr>
-        <w:t>, take three men and do the same with the window to our right. The rest of you, with me! Kill ever</w:t>
-      </w:r>
-      <w:r>
-        <w:rPr>
-          <w:rFonts w:ascii="Times New Roman" w:hAnsi="Times New Roman" w:cs="Times New Roman"/>
-          <w:sz w:val="24"/>
-          <w:szCs w:val="24"/>
-          <w:lang w:val="en-US"/>
-        </w:rPr>
-        <w:t>y last iron-booted grunt inside, and leave no witnesses!</w:t>
+        <w:t xml:space="preserve">, take </w:t>
+      </w:r>
+      <w:r>
+        <w:rPr>
+          <w:rFonts w:ascii="Times New Roman" w:hAnsi="Times New Roman" w:cs="Times New Roman"/>
+          <w:sz w:val="24"/>
+          <w:szCs w:val="24"/>
+          <w:lang w:val="en-US"/>
+        </w:rPr>
+        <w:t>another two</w:t>
+      </w:r>
+      <w:r>
+        <w:rPr>
+          <w:rFonts w:ascii="Times New Roman" w:hAnsi="Times New Roman" w:cs="Times New Roman"/>
+          <w:sz w:val="24"/>
+          <w:szCs w:val="24"/>
+          <w:lang w:val="en-US"/>
+        </w:rPr>
+        <w:t xml:space="preserve"> men and do the same with the window to our right</w:t>
+      </w:r>
+      <w:r>
+        <w:rPr>
+          <w:rFonts w:ascii="Times New Roman" w:hAnsi="Times New Roman" w:cs="Times New Roman"/>
+          <w:sz w:val="24"/>
+          <w:szCs w:val="24"/>
+          <w:lang w:val="en-US"/>
+        </w:rPr>
+        <w:t xml:space="preserve">. </w:t>
+      </w:r>
+      <w:proofErr w:type="spellStart"/>
+      <w:r>
+        <w:rPr>
+          <w:rFonts w:ascii="Times New Roman" w:hAnsi="Times New Roman" w:cs="Times New Roman"/>
+          <w:sz w:val="24"/>
+          <w:szCs w:val="24"/>
+          <w:lang w:val="en-US"/>
+        </w:rPr>
+        <w:t>Symeon</w:t>
+      </w:r>
+      <w:proofErr w:type="spellEnd"/>
+      <w:r>
+        <w:rPr>
+          <w:rFonts w:ascii="Times New Roman" w:hAnsi="Times New Roman" w:cs="Times New Roman"/>
+          <w:sz w:val="24"/>
+          <w:szCs w:val="24"/>
+          <w:lang w:val="en-US"/>
+        </w:rPr>
+        <w:t xml:space="preserve">, take five men, circle ‘round to the left and enter through the windows there; </w:t>
+      </w:r>
+      <w:proofErr w:type="spellStart"/>
+      <w:r>
+        <w:rPr>
+          <w:rFonts w:ascii="Times New Roman" w:hAnsi="Times New Roman" w:cs="Times New Roman"/>
+          <w:sz w:val="24"/>
+          <w:szCs w:val="24"/>
+          <w:lang w:val="en-US"/>
+        </w:rPr>
+        <w:t>Megistos</w:t>
+      </w:r>
+      <w:proofErr w:type="spellEnd"/>
+      <w:r>
+        <w:rPr>
+          <w:rFonts w:ascii="Times New Roman" w:hAnsi="Times New Roman" w:cs="Times New Roman"/>
+          <w:sz w:val="24"/>
+          <w:szCs w:val="24"/>
+          <w:lang w:val="en-US"/>
+        </w:rPr>
+        <w:t xml:space="preserve">, </w:t>
+      </w:r>
+      <w:r>
+        <w:rPr>
+          <w:rFonts w:ascii="Times New Roman" w:hAnsi="Times New Roman" w:cs="Times New Roman"/>
+          <w:sz w:val="24"/>
+          <w:szCs w:val="24"/>
+          <w:lang w:val="en-US"/>
+        </w:rPr>
+        <w:t>do the same on the right</w:t>
+      </w:r>
+      <w:r>
+        <w:rPr>
+          <w:rFonts w:ascii="Times New Roman" w:hAnsi="Times New Roman" w:cs="Times New Roman"/>
+          <w:sz w:val="24"/>
+          <w:szCs w:val="24"/>
+          <w:lang w:val="en-US"/>
+        </w:rPr>
+        <w:t>. The rest of you, with me! Kill ever</w:t>
+      </w:r>
+      <w:r>
+        <w:rPr>
+          <w:rFonts w:ascii="Times New Roman" w:hAnsi="Times New Roman" w:cs="Times New Roman"/>
+          <w:sz w:val="24"/>
+          <w:szCs w:val="24"/>
+          <w:lang w:val="en-US"/>
+        </w:rPr>
+        <w:t xml:space="preserve">y last iron-booted grunt inside, and </w:t>
+      </w:r>
+      <w:r>
+        <w:rPr>
+          <w:rFonts w:ascii="Times New Roman" w:hAnsi="Times New Roman" w:cs="Times New Roman"/>
+          <w:sz w:val="24"/>
+          <w:szCs w:val="24"/>
+          <w:lang w:val="en-US"/>
+        </w:rPr>
+        <w:t>remember not to leave any witnesses</w:t>
+      </w:r>
+      <w:r>
+        <w:rPr>
+          <w:rFonts w:ascii="Times New Roman" w:hAnsi="Times New Roman" w:cs="Times New Roman"/>
+          <w:sz w:val="24"/>
+          <w:szCs w:val="24"/>
+          <w:lang w:val="en-US"/>
+        </w:rPr>
+        <w:t>!</w:t>
       </w:r>
     </w:p>
     <w:p>
@@ -3539,7 +3642,43 @@
           <w:szCs w:val="24"/>
           <w:lang w:val="en-US"/>
         </w:rPr>
-        <w:t xml:space="preserve"> MC should have three places to deploy: the main hallway just past the front door where the MC must be deployed, the small kitchen to the left where MC’s sister is, and a lounge to the right.</w:t>
+        <w:t xml:space="preserve"> MC should have three places to deploy: the main hallway </w:t>
+      </w:r>
+      <w:r>
+        <w:rPr>
+          <w:rFonts w:ascii="Times New Roman" w:hAnsi="Times New Roman" w:cs="Times New Roman"/>
+          <w:sz w:val="24"/>
+          <w:szCs w:val="24"/>
+          <w:lang w:val="en-US"/>
+        </w:rPr>
+        <w:t>leading up to the stairs</w:t>
+      </w:r>
+      <w:r>
+        <w:rPr>
+          <w:rFonts w:ascii="Times New Roman" w:hAnsi="Times New Roman" w:cs="Times New Roman"/>
+          <w:sz w:val="24"/>
+          <w:szCs w:val="24"/>
+          <w:lang w:val="en-US"/>
+        </w:rPr>
+        <w:t xml:space="preserve"> where the MC must be deployed, </w:t>
+      </w:r>
+      <w:r>
+        <w:rPr>
+          <w:rFonts w:ascii="Times New Roman" w:hAnsi="Times New Roman" w:cs="Times New Roman"/>
+          <w:sz w:val="24"/>
+          <w:szCs w:val="24"/>
+          <w:lang w:val="en-US"/>
+        </w:rPr>
+        <w:t>a</w:t>
+      </w:r>
+      <w:r>
+        <w:rPr>
+          <w:rFonts w:ascii="Times New Roman" w:hAnsi="Times New Roman" w:cs="Times New Roman"/>
+          <w:sz w:val="24"/>
+          <w:szCs w:val="24"/>
+          <w:lang w:val="en-US"/>
+        </w:rPr>
+        <w:t xml:space="preserve"> small kitchen to the left where MC’s sister is, and a lounge to the right.</w:t>
       </w:r>
       <w:r>
         <w:rPr>
@@ -3557,7 +3696,81 @@
           <w:szCs w:val="24"/>
           <w:lang w:val="en-US"/>
         </w:rPr>
-        <w:t>five men have rushed into the main hall to form a phalanx with their shields &amp; spears and block MC’s progress, but they have foolishly formed this phalanx in front of two doors leading to the lounge and kitchen. MC’s sister and his men on the right wing face, respectively, three and two men, and once they’ve dealt with their outnumbered opponents they can easily slip out the doors and attack the main guard phalanx from behind.</w:t>
+        <w:t>three</w:t>
+      </w:r>
+      <w:r>
+        <w:rPr>
+          <w:rFonts w:ascii="Times New Roman" w:hAnsi="Times New Roman" w:cs="Times New Roman"/>
+          <w:sz w:val="24"/>
+          <w:szCs w:val="24"/>
+          <w:lang w:val="en-US"/>
+        </w:rPr>
+        <w:t xml:space="preserve"> men have rushed into the main hall to form a phalanx with their shields &amp; spears and block MC’s progress, but they have foolishly formed this phalanx in front of two doors leading to the lounge and kitchen. MC’s sister</w:t>
+      </w:r>
+      <w:r>
+        <w:rPr>
+          <w:rFonts w:ascii="Times New Roman" w:hAnsi="Times New Roman" w:cs="Times New Roman"/>
+          <w:sz w:val="24"/>
+          <w:szCs w:val="24"/>
+          <w:lang w:val="en-US"/>
+        </w:rPr>
+        <w:t xml:space="preserve"> in the kitchen</w:t>
+      </w:r>
+      <w:r>
+        <w:rPr>
+          <w:rFonts w:ascii="Times New Roman" w:hAnsi="Times New Roman" w:cs="Times New Roman"/>
+          <w:sz w:val="24"/>
+          <w:szCs w:val="24"/>
+          <w:lang w:val="en-US"/>
+        </w:rPr>
+        <w:t xml:space="preserve"> and his</w:t>
+      </w:r>
+      <w:r>
+        <w:rPr>
+          <w:rFonts w:ascii="Times New Roman" w:hAnsi="Times New Roman" w:cs="Times New Roman"/>
+          <w:sz w:val="24"/>
+          <w:szCs w:val="24"/>
+          <w:lang w:val="en-US"/>
+        </w:rPr>
+        <w:t xml:space="preserve"> other</w:t>
+      </w:r>
+      <w:r>
+        <w:rPr>
+          <w:rFonts w:ascii="Times New Roman" w:hAnsi="Times New Roman" w:cs="Times New Roman"/>
+          <w:sz w:val="24"/>
+          <w:szCs w:val="24"/>
+          <w:lang w:val="en-US"/>
+        </w:rPr>
+        <w:t xml:space="preserve"> men on the right wing face, respectively, three and two men, and once they’ve dealt with their outnumbered opponents they can easily slip out the doors and attack the main guard phalanx from behind.</w:t>
+      </w:r>
+      <w:r>
+        <w:rPr>
+          <w:rFonts w:ascii="Times New Roman" w:hAnsi="Times New Roman" w:cs="Times New Roman"/>
+          <w:sz w:val="24"/>
+          <w:szCs w:val="24"/>
+          <w:lang w:val="en-US"/>
+        </w:rPr>
+        <w:t xml:space="preserve"> The rest of MC’s men and the guards can be assumed to be fighting </w:t>
+      </w:r>
+      <w:proofErr w:type="spellStart"/>
+      <w:r>
+        <w:rPr>
+          <w:rFonts w:ascii="Times New Roman" w:hAnsi="Times New Roman" w:cs="Times New Roman"/>
+          <w:sz w:val="24"/>
+          <w:szCs w:val="24"/>
+          <w:lang w:val="en-US"/>
+        </w:rPr>
+        <w:t>offscreen</w:t>
+      </w:r>
+      <w:proofErr w:type="spellEnd"/>
+      <w:r>
+        <w:rPr>
+          <w:rFonts w:ascii="Times New Roman" w:hAnsi="Times New Roman" w:cs="Times New Roman"/>
+          <w:sz w:val="24"/>
+          <w:szCs w:val="24"/>
+          <w:lang w:val="en-US"/>
+        </w:rPr>
+        <w:t>.</w:t>
       </w:r>
       <w:r>
         <w:rPr>
@@ -5674,16 +5887,52 @@
           <w:szCs w:val="24"/>
           <w:lang w:val="en-US"/>
         </w:rPr>
-        <w:t>MC is cut off when a man emerges from the shadows and strikes him across the forehead with a heavy club, instantly knocking him to the ground. Others come forward as well, with other weapons in their hands.</w:t>
-      </w:r>
-      <w:r>
-        <w:rPr>
-          <w:rFonts w:ascii="Times New Roman" w:hAnsi="Times New Roman" w:cs="Times New Roman"/>
-          <w:sz w:val="24"/>
-          <w:szCs w:val="24"/>
-          <w:lang w:val="en-US"/>
-        </w:rPr>
-        <w:t xml:space="preserve"> While MC is still dazed, his sister seems to recognize their leader…</w:t>
+        <w:t>MC is cut off when a man emerges from the shadows and strikes him across the forehead with a heavy club, instantly knocking him to the ground. Others come forward</w:t>
+      </w:r>
+      <w:r>
+        <w:rPr>
+          <w:rFonts w:ascii="Times New Roman" w:hAnsi="Times New Roman" w:cs="Times New Roman"/>
+          <w:sz w:val="24"/>
+          <w:szCs w:val="24"/>
+          <w:lang w:val="en-US"/>
+        </w:rPr>
+        <w:t xml:space="preserve"> all around them</w:t>
+      </w:r>
+      <w:r>
+        <w:rPr>
+          <w:rFonts w:ascii="Times New Roman" w:hAnsi="Times New Roman" w:cs="Times New Roman"/>
+          <w:sz w:val="24"/>
+          <w:szCs w:val="24"/>
+          <w:lang w:val="en-US"/>
+        </w:rPr>
+        <w:t xml:space="preserve"> as well, with other weapons in their hands.</w:t>
+      </w:r>
+      <w:r>
+        <w:rPr>
+          <w:rFonts w:ascii="Times New Roman" w:hAnsi="Times New Roman" w:cs="Times New Roman"/>
+          <w:sz w:val="24"/>
+          <w:szCs w:val="24"/>
+          <w:lang w:val="en-US"/>
+        </w:rPr>
+        <w:t xml:space="preserve"> While MC is still dazed, his sister </w:t>
+      </w:r>
+      <w:r>
+        <w:rPr>
+          <w:rFonts w:ascii="Times New Roman" w:hAnsi="Times New Roman" w:cs="Times New Roman"/>
+          <w:sz w:val="24"/>
+          <w:szCs w:val="24"/>
+          <w:lang w:val="en-US"/>
+        </w:rPr>
+        <w:t xml:space="preserve">draws her dagger and steps forward to stand over his body </w:t>
+      </w:r>
+      <w:r>
+        <w:rPr>
+          <w:rFonts w:ascii="Times New Roman" w:hAnsi="Times New Roman" w:cs="Times New Roman"/>
+          <w:sz w:val="24"/>
+          <w:szCs w:val="24"/>
+          <w:lang w:val="en-US"/>
+        </w:rPr>
+        <w:t>…</w:t>
       </w:r>
     </w:p>
     <w:p>
@@ -5715,10 +5964,31 @@
         </w:rPr>
         <w:t xml:space="preserve"> What in the hell – </w:t>
       </w:r>
-      <w:proofErr w:type="spellStart"/>
-      <w:r>
-        <w:rPr>
-          <w:rFonts w:ascii="Times New Roman" w:hAnsi="Times New Roman" w:cs="Times New Roman"/>
+      <w:r>
+        <w:rPr>
+          <w:rFonts w:ascii="Times New Roman" w:hAnsi="Times New Roman" w:cs="Times New Roman"/>
+          <w:sz w:val="24"/>
+          <w:szCs w:val="24"/>
+          <w:lang w:val="en-US"/>
+        </w:rPr>
+        <w:t>do you have any idea who we are? If you Hanged Cats have as much sense as your pets, you’ll scatter now, else I’ll make you wish you were dead.</w:t>
+      </w:r>
+    </w:p>
+    <w:p>
+      <w:pPr>
+        <w:jc w:val="both"/>
+        <w:rPr>
+          <w:rFonts w:ascii="Times New Roman" w:hAnsi="Times New Roman" w:cs="Times New Roman"/>
+          <w:sz w:val="24"/>
+          <w:szCs w:val="24"/>
+          <w:lang w:val="en-US"/>
+        </w:rPr>
+      </w:pPr>
+      <w:proofErr w:type="spellStart"/>
+      <w:r>
+        <w:rPr>
+          <w:rFonts w:ascii="Times New Roman" w:hAnsi="Times New Roman" w:cs="Times New Roman"/>
+          <w:b/>
           <w:sz w:val="24"/>
           <w:szCs w:val="24"/>
           <w:lang w:val="en-US"/>
@@ -5729,82 +5999,21 @@
       <w:r>
         <w:rPr>
           <w:rFonts w:ascii="Times New Roman" w:hAnsi="Times New Roman" w:cs="Times New Roman"/>
-          <w:sz w:val="24"/>
-          <w:szCs w:val="24"/>
-          <w:lang w:val="en-US"/>
-        </w:rPr>
-        <w:t>? Where were you when we needed you back at the guard outpost? And what do you think you’re doing now?!</w:t>
-      </w:r>
-    </w:p>
-    <w:p>
-      <w:pPr>
-        <w:jc w:val="both"/>
-        <w:rPr>
-          <w:rFonts w:ascii="Times New Roman" w:hAnsi="Times New Roman" w:cs="Times New Roman"/>
-          <w:sz w:val="24"/>
-          <w:szCs w:val="24"/>
-          <w:lang w:val="en-US"/>
-        </w:rPr>
-      </w:pPr>
-      <w:proofErr w:type="spellStart"/>
-      <w:r>
-        <w:rPr>
-          <w:rFonts w:ascii="Times New Roman" w:hAnsi="Times New Roman" w:cs="Times New Roman"/>
-          <w:sz w:val="24"/>
-          <w:szCs w:val="24"/>
-          <w:lang w:val="en-US"/>
-        </w:rPr>
-        <w:t>Skleros</w:t>
-      </w:r>
-      <w:proofErr w:type="spellEnd"/>
-      <w:r>
-        <w:rPr>
-          <w:rFonts w:ascii="Times New Roman" w:hAnsi="Times New Roman" w:cs="Times New Roman"/>
-          <w:sz w:val="24"/>
-          <w:szCs w:val="24"/>
-          <w:lang w:val="en-US"/>
-        </w:rPr>
-        <w:t xml:space="preserve"> does not answer. Instead, he silently steps forward with his sword drawn. MC’s sister steps forward with her own daggers drawn, ready to defend MC and fight </w:t>
-      </w:r>
-      <w:proofErr w:type="spellStart"/>
-      <w:r>
-        <w:rPr>
-          <w:rFonts w:ascii="Times New Roman" w:hAnsi="Times New Roman" w:cs="Times New Roman"/>
-          <w:sz w:val="24"/>
-          <w:szCs w:val="24"/>
-          <w:lang w:val="en-US"/>
-        </w:rPr>
-        <w:t>Skleros</w:t>
-      </w:r>
-      <w:proofErr w:type="spellEnd"/>
-      <w:r>
-        <w:rPr>
-          <w:rFonts w:ascii="Times New Roman" w:hAnsi="Times New Roman" w:cs="Times New Roman"/>
-          <w:sz w:val="24"/>
-          <w:szCs w:val="24"/>
-          <w:lang w:val="en-US"/>
-        </w:rPr>
-        <w:t xml:space="preserve"> one-on-one, but another of </w:t>
-      </w:r>
-      <w:proofErr w:type="spellStart"/>
-      <w:r>
-        <w:rPr>
-          <w:rFonts w:ascii="Times New Roman" w:hAnsi="Times New Roman" w:cs="Times New Roman"/>
-          <w:sz w:val="24"/>
-          <w:szCs w:val="24"/>
-          <w:lang w:val="en-US"/>
-        </w:rPr>
-        <w:t>Skleros</w:t>
-      </w:r>
-      <w:proofErr w:type="spellEnd"/>
-      <w:r>
-        <w:rPr>
-          <w:rFonts w:ascii="Times New Roman" w:hAnsi="Times New Roman" w:cs="Times New Roman"/>
-          <w:sz w:val="24"/>
-          <w:szCs w:val="24"/>
-          <w:lang w:val="en-US"/>
-        </w:rPr>
-        <w:t>’ henchmen simply stabs her in the back with a short spear, sending her to her knees.</w:t>
+          <w:b/>
+          <w:sz w:val="24"/>
+          <w:szCs w:val="24"/>
+          <w:lang w:val="en-US"/>
+        </w:rPr>
+        <w:t>:</w:t>
+      </w:r>
+      <w:r>
+        <w:rPr>
+          <w:rFonts w:ascii="Times New Roman" w:hAnsi="Times New Roman" w:cs="Times New Roman"/>
+          <w:sz w:val="24"/>
+          <w:szCs w:val="24"/>
+          <w:lang w:val="en-US"/>
+        </w:rPr>
+        <w:t xml:space="preserve"> Oh, you’re here too [MC’s sister]? This is perfect, now I can kill two Eagles with one stone.</w:t>
       </w:r>
     </w:p>
     <w:p>
@@ -5835,6 +6044,183 @@
           <w:szCs w:val="24"/>
           <w:lang w:val="en-US"/>
         </w:rPr>
+        <w:t xml:space="preserve"> …</w:t>
+      </w:r>
+      <w:proofErr w:type="spellStart"/>
+      <w:r>
+        <w:rPr>
+          <w:rFonts w:ascii="Times New Roman" w:hAnsi="Times New Roman" w:cs="Times New Roman"/>
+          <w:sz w:val="24"/>
+          <w:szCs w:val="24"/>
+          <w:lang w:val="en-US"/>
+        </w:rPr>
+        <w:t>Skleros</w:t>
+      </w:r>
+      <w:proofErr w:type="spellEnd"/>
+      <w:r>
+        <w:rPr>
+          <w:rFonts w:ascii="Times New Roman" w:hAnsi="Times New Roman" w:cs="Times New Roman"/>
+          <w:sz w:val="24"/>
+          <w:szCs w:val="24"/>
+          <w:lang w:val="en-US"/>
+        </w:rPr>
+        <w:t>? Where were you when we needed you back at the guard outpost? And what do you think you’re doing now?!</w:t>
+      </w:r>
+    </w:p>
+    <w:p>
+      <w:pPr>
+        <w:jc w:val="both"/>
+        <w:rPr>
+          <w:rFonts w:ascii="Times New Roman" w:hAnsi="Times New Roman" w:cs="Times New Roman"/>
+          <w:sz w:val="24"/>
+          <w:szCs w:val="24"/>
+          <w:lang w:val="en-US"/>
+        </w:rPr>
+      </w:pPr>
+      <w:proofErr w:type="spellStart"/>
+      <w:r>
+        <w:rPr>
+          <w:rFonts w:ascii="Times New Roman" w:hAnsi="Times New Roman" w:cs="Times New Roman"/>
+          <w:sz w:val="24"/>
+          <w:szCs w:val="24"/>
+          <w:lang w:val="en-US"/>
+        </w:rPr>
+        <w:t>Skleros</w:t>
+      </w:r>
+      <w:proofErr w:type="spellEnd"/>
+      <w:r>
+        <w:rPr>
+          <w:rFonts w:ascii="Times New Roman" w:hAnsi="Times New Roman" w:cs="Times New Roman"/>
+          <w:sz w:val="24"/>
+          <w:szCs w:val="24"/>
+          <w:lang w:val="en-US"/>
+        </w:rPr>
+        <w:t xml:space="preserve"> does not answer. Instead, he silently steps forward with his sword drawn</w:t>
+      </w:r>
+      <w:r>
+        <w:rPr>
+          <w:rFonts w:ascii="Times New Roman" w:hAnsi="Times New Roman" w:cs="Times New Roman"/>
+          <w:sz w:val="24"/>
+          <w:szCs w:val="24"/>
+          <w:lang w:val="en-US"/>
+        </w:rPr>
+        <w:t xml:space="preserve">. Even while lying prone, MC can see that it’s a scimitar and obviously not of </w:t>
+      </w:r>
+      <w:proofErr w:type="spellStart"/>
+      <w:r>
+        <w:rPr>
+          <w:rFonts w:ascii="Times New Roman" w:hAnsi="Times New Roman" w:cs="Times New Roman"/>
+          <w:sz w:val="24"/>
+          <w:szCs w:val="24"/>
+          <w:lang w:val="en-US"/>
+        </w:rPr>
+        <w:t>Ellisian</w:t>
+      </w:r>
+      <w:proofErr w:type="spellEnd"/>
+      <w:r>
+        <w:rPr>
+          <w:rFonts w:ascii="Times New Roman" w:hAnsi="Times New Roman" w:cs="Times New Roman"/>
+          <w:sz w:val="24"/>
+          <w:szCs w:val="24"/>
+          <w:lang w:val="en-US"/>
+        </w:rPr>
+        <w:t xml:space="preserve"> making</w:t>
+      </w:r>
+      <w:r>
+        <w:rPr>
+          <w:rFonts w:ascii="Times New Roman" w:hAnsi="Times New Roman" w:cs="Times New Roman"/>
+          <w:sz w:val="24"/>
+          <w:szCs w:val="24"/>
+          <w:lang w:val="en-US"/>
+        </w:rPr>
+        <w:t xml:space="preserve">. MC’s sister </w:t>
+      </w:r>
+      <w:r>
+        <w:rPr>
+          <w:rFonts w:ascii="Times New Roman" w:hAnsi="Times New Roman" w:cs="Times New Roman"/>
+          <w:sz w:val="24"/>
+          <w:szCs w:val="24"/>
+          <w:lang w:val="en-US"/>
+        </w:rPr>
+        <w:t>takes another step forward</w:t>
+      </w:r>
+      <w:r>
+        <w:rPr>
+          <w:rFonts w:ascii="Times New Roman" w:hAnsi="Times New Roman" w:cs="Times New Roman"/>
+          <w:sz w:val="24"/>
+          <w:szCs w:val="24"/>
+          <w:lang w:val="en-US"/>
+        </w:rPr>
+        <w:t xml:space="preserve">, ready to defend MC and fight </w:t>
+      </w:r>
+      <w:proofErr w:type="spellStart"/>
+      <w:r>
+        <w:rPr>
+          <w:rFonts w:ascii="Times New Roman" w:hAnsi="Times New Roman" w:cs="Times New Roman"/>
+          <w:sz w:val="24"/>
+          <w:szCs w:val="24"/>
+          <w:lang w:val="en-US"/>
+        </w:rPr>
+        <w:t>Skleros</w:t>
+      </w:r>
+      <w:proofErr w:type="spellEnd"/>
+      <w:r>
+        <w:rPr>
+          <w:rFonts w:ascii="Times New Roman" w:hAnsi="Times New Roman" w:cs="Times New Roman"/>
+          <w:sz w:val="24"/>
+          <w:szCs w:val="24"/>
+          <w:lang w:val="en-US"/>
+        </w:rPr>
+        <w:t xml:space="preserve"> one-on-one, but another of </w:t>
+      </w:r>
+      <w:proofErr w:type="spellStart"/>
+      <w:r>
+        <w:rPr>
+          <w:rFonts w:ascii="Times New Roman" w:hAnsi="Times New Roman" w:cs="Times New Roman"/>
+          <w:sz w:val="24"/>
+          <w:szCs w:val="24"/>
+          <w:lang w:val="en-US"/>
+        </w:rPr>
+        <w:t>Skleros</w:t>
+      </w:r>
+      <w:proofErr w:type="spellEnd"/>
+      <w:r>
+        <w:rPr>
+          <w:rFonts w:ascii="Times New Roman" w:hAnsi="Times New Roman" w:cs="Times New Roman"/>
+          <w:sz w:val="24"/>
+          <w:szCs w:val="24"/>
+          <w:lang w:val="en-US"/>
+        </w:rPr>
+        <w:t>’ henchmen simply stabs her in the back with a short spear, sending her to her knees.</w:t>
+      </w:r>
+    </w:p>
+    <w:p>
+      <w:pPr>
+        <w:jc w:val="both"/>
+        <w:rPr>
+          <w:rFonts w:ascii="Times New Roman" w:hAnsi="Times New Roman" w:cs="Times New Roman"/>
+          <w:sz w:val="24"/>
+          <w:szCs w:val="24"/>
+          <w:lang w:val="en-US"/>
+        </w:rPr>
+      </w:pPr>
+      <w:r>
+        <w:rPr>
+          <w:rFonts w:ascii="Times New Roman" w:hAnsi="Times New Roman" w:cs="Times New Roman"/>
+          <w:b/>
+          <w:sz w:val="24"/>
+          <w:szCs w:val="24"/>
+          <w:lang w:val="en-US"/>
+        </w:rPr>
+        <w:t>MC’s sister:</w:t>
+      </w:r>
+      <w:r>
+        <w:rPr>
+          <w:rFonts w:ascii="Times New Roman" w:hAnsi="Times New Roman" w:cs="Times New Roman"/>
+          <w:sz w:val="24"/>
+          <w:szCs w:val="24"/>
+          <w:lang w:val="en-US"/>
+        </w:rPr>
         <w:t xml:space="preserve"> </w:t>
       </w:r>
       <w:proofErr w:type="spellStart"/>
@@ -6130,7 +6516,25 @@
           <w:szCs w:val="24"/>
           <w:lang w:val="en-US"/>
         </w:rPr>
-        <w:t xml:space="preserve"> Leave him, and [MC’s sister] too. The guards will want them, and with any luck we can escape blame for the slaughter of those men back at the outpost…which we would be right to, since only his men participated in the attack. Still, I don’t want him crawling off to warn </w:t>
+        <w:t xml:space="preserve"> Leave him, and [MC’s sister] too. The guards will want them, and with any luck we can escape blame for the slaughter of those men back at the outpost…which we would be right to, since only his men participated in the attack. </w:t>
+      </w:r>
+      <w:r>
+        <w:rPr>
+          <w:rFonts w:ascii="Times New Roman" w:hAnsi="Times New Roman" w:cs="Times New Roman"/>
+          <w:sz w:val="24"/>
+          <w:szCs w:val="24"/>
+          <w:lang w:val="en-US"/>
+        </w:rPr>
+        <w:t>That, and</w:t>
+      </w:r>
+      <w:r>
+        <w:rPr>
+          <w:rFonts w:ascii="Times New Roman" w:hAnsi="Times New Roman" w:cs="Times New Roman"/>
+          <w:sz w:val="24"/>
+          <w:szCs w:val="24"/>
+          <w:lang w:val="en-US"/>
+        </w:rPr>
+        <w:t xml:space="preserve"> I don’t want him crawling off to warn </w:t>
       </w:r>
       <w:proofErr w:type="spellStart"/>
       <w:r>

</xml_diff>